<commit_message>
red color to black
</commit_message>
<xml_diff>
--- a/AVT51通信协议.docx
+++ b/AVT51通信协议.docx
@@ -163,8 +163,8 @@
       </w:pPr>
       <w:bookmarkStart w:id="3" w:name="__RefHeading__137_668887576"/>
       <w:bookmarkEnd w:id="3"/>
-      <w:bookmarkStart w:id="4" w:name="_Toc464640346"/>
-      <w:bookmarkStart w:id="5" w:name="_Toc515535184"/>
+      <w:bookmarkStart w:id="4" w:name="_Toc515535184"/>
+      <w:bookmarkStart w:id="5" w:name="_Toc464640346"/>
       <w:r>
         <w:rPr>
           <w:rFonts w:cs="宋体"/>
@@ -2961,9 +2961,9 @@
         </w:rPr>
         <w:t>号、信息体长度和信息体异或校验和。</w:t>
       </w:r>
-      <w:bookmarkStart w:id="8" w:name="__RefHeading__143_668887576"/>
+      <w:bookmarkStart w:id="8" w:name="__RefHeading__141_668887576"/>
       <w:bookmarkEnd w:id="8"/>
-      <w:bookmarkStart w:id="9" w:name="__RefHeading__141_668887576"/>
+      <w:bookmarkStart w:id="9" w:name="__RefHeading__143_668887576"/>
       <w:bookmarkEnd w:id="9"/>
     </w:p>
     <w:p>
@@ -14288,6 +14288,12 @@
       <w:tr>
         <w:tblPrEx>
           <w:tblLayout w:type="fixed"/>
+          <w:tblCellMar>
+            <w:top w:w="0" w:type="dxa"/>
+            <w:left w:w="108" w:type="dxa"/>
+            <w:bottom w:w="0" w:type="dxa"/>
+            <w:right w:w="108" w:type="dxa"/>
+          </w:tblCellMar>
         </w:tblPrEx>
         <w:tc>
           <w:tcPr>
@@ -15705,8 +15711,6 @@
           <w:szCs w:val="24"/>
         </w:rPr>
       </w:pPr>
-      <w:bookmarkStart w:id="16" w:name="_GoBack"/>
-      <w:bookmarkEnd w:id="16"/>
     </w:p>
     <w:p>
       <w:pPr>
@@ -23185,6 +23189,8 @@
         </w:rPr>
         <w:t>0x07</w:t>
       </w:r>
+      <w:bookmarkStart w:id="16" w:name="_GoBack"/>
+      <w:bookmarkEnd w:id="16"/>
       <w:r>
         <w:rPr>
           <w:rFonts w:hint="eastAsia"/>
@@ -26207,16 +26213,26 @@
               <w:snapToGrid w:val="0"/>
               <w:spacing w:line="360" w:lineRule="auto"/>
               <w:rPr>
-                <w:color w:val="000000"/>
-                <w:sz w:val="24"/>
-                <w:szCs w:val="24"/>
-              </w:rPr>
-            </w:pPr>
-            <w:r>
-              <w:rPr>
-                <w:color w:val="FF0000"/>
-                <w:sz w:val="24"/>
-                <w:szCs w:val="24"/>
+                <w:color w:val="000000" w:themeColor="text1"/>
+                <w:sz w:val="24"/>
+                <w:szCs w:val="24"/>
+                <w14:textFill>
+                  <w14:solidFill>
+                    <w14:schemeClr w14:val="tx1"/>
+                  </w14:solidFill>
+                </w14:textFill>
+              </w:rPr>
+            </w:pPr>
+            <w:r>
+              <w:rPr>
+                <w:color w:val="000000" w:themeColor="text1"/>
+                <w:sz w:val="24"/>
+                <w:szCs w:val="24"/>
+                <w14:textFill>
+                  <w14:solidFill>
+                    <w14:schemeClr w14:val="tx1"/>
+                  </w14:solidFill>
+                </w14:textFill>
               </w:rPr>
               <w:t>Byte1</w:t>
             </w:r>
@@ -26238,26 +26254,41 @@
               <w:snapToGrid w:val="0"/>
               <w:spacing w:line="360" w:lineRule="auto"/>
               <w:rPr>
-                <w:color w:val="000000"/>
-                <w:sz w:val="24"/>
-                <w:szCs w:val="24"/>
-                <w:lang w:val="zh-CN"/>
-              </w:rPr>
-            </w:pPr>
-            <w:r>
-              <w:rPr>
-                <w:color w:val="FF0000"/>
-                <w:sz w:val="24"/>
-                <w:szCs w:val="24"/>
-                <w:lang w:val="zh-CN"/>
+                <w:color w:val="000000" w:themeColor="text1"/>
+                <w:sz w:val="24"/>
+                <w:szCs w:val="24"/>
+                <w:lang w:val="zh-CN"/>
+                <w14:textFill>
+                  <w14:solidFill>
+                    <w14:schemeClr w14:val="tx1"/>
+                  </w14:solidFill>
+                </w14:textFill>
+              </w:rPr>
+            </w:pPr>
+            <w:r>
+              <w:rPr>
+                <w:color w:val="000000" w:themeColor="text1"/>
+                <w:sz w:val="24"/>
+                <w:szCs w:val="24"/>
+                <w:lang w:val="zh-CN"/>
+                <w14:textFill>
+                  <w14:solidFill>
+                    <w14:schemeClr w14:val="tx1"/>
+                  </w14:solidFill>
+                </w14:textFill>
               </w:rPr>
               <w:t>0x3</w:t>
             </w:r>
             <w:r>
               <w:rPr>
-                <w:color w:val="FF0000"/>
-                <w:sz w:val="24"/>
-                <w:szCs w:val="24"/>
+                <w:color w:val="000000" w:themeColor="text1"/>
+                <w:sz w:val="24"/>
+                <w:szCs w:val="24"/>
+                <w14:textFill>
+                  <w14:solidFill>
+                    <w14:schemeClr w14:val="tx1"/>
+                  </w14:solidFill>
+                </w14:textFill>
               </w:rPr>
               <w:t>3</w:t>
             </w:r>
@@ -26292,16 +26323,26 @@
               <w:snapToGrid w:val="0"/>
               <w:spacing w:line="360" w:lineRule="auto"/>
               <w:rPr>
-                <w:color w:val="000000"/>
-                <w:sz w:val="24"/>
-                <w:szCs w:val="24"/>
-              </w:rPr>
-            </w:pPr>
-            <w:r>
-              <w:rPr>
-                <w:color w:val="FF0000"/>
-                <w:sz w:val="24"/>
-                <w:szCs w:val="24"/>
+                <w:color w:val="000000" w:themeColor="text1"/>
+                <w:sz w:val="24"/>
+                <w:szCs w:val="24"/>
+                <w14:textFill>
+                  <w14:solidFill>
+                    <w14:schemeClr w14:val="tx1"/>
+                  </w14:solidFill>
+                </w14:textFill>
+              </w:rPr>
+            </w:pPr>
+            <w:r>
+              <w:rPr>
+                <w:color w:val="000000" w:themeColor="text1"/>
+                <w:sz w:val="24"/>
+                <w:szCs w:val="24"/>
+                <w14:textFill>
+                  <w14:solidFill>
+                    <w14:schemeClr w14:val="tx1"/>
+                  </w14:solidFill>
+                </w14:textFill>
               </w:rPr>
               <w:t>Byte2-Byte5</w:t>
             </w:r>
@@ -26323,18 +26364,28 @@
               <w:snapToGrid w:val="0"/>
               <w:spacing w:line="360" w:lineRule="auto"/>
               <w:rPr>
-                <w:color w:val="000000"/>
-                <w:sz w:val="24"/>
-                <w:szCs w:val="24"/>
-                <w:lang w:val="zh-CN"/>
+                <w:color w:val="000000" w:themeColor="text1"/>
+                <w:sz w:val="24"/>
+                <w:szCs w:val="24"/>
+                <w:lang w:val="zh-CN"/>
+                <w14:textFill>
+                  <w14:solidFill>
+                    <w14:schemeClr w14:val="tx1"/>
+                  </w14:solidFill>
+                </w14:textFill>
               </w:rPr>
             </w:pPr>
             <w:r>
               <w:rPr>
                 <w:rFonts w:hint="eastAsia"/>
-                <w:color w:val="FF0000"/>
-                <w:sz w:val="24"/>
-                <w:szCs w:val="24"/>
+                <w:color w:val="000000" w:themeColor="text1"/>
+                <w:sz w:val="24"/>
+                <w:szCs w:val="24"/>
+                <w14:textFill>
+                  <w14:solidFill>
+                    <w14:schemeClr w14:val="tx1"/>
+                  </w14:solidFill>
+                </w14:textFill>
               </w:rPr>
               <w:t>配置文件总长度</w:t>
             </w:r>
@@ -26369,16 +26420,26 @@
               <w:snapToGrid w:val="0"/>
               <w:spacing w:line="360" w:lineRule="auto"/>
               <w:rPr>
-                <w:color w:val="FF0000"/>
-                <w:sz w:val="24"/>
-                <w:szCs w:val="24"/>
-              </w:rPr>
-            </w:pPr>
-            <w:r>
-              <w:rPr>
-                <w:color w:val="FF0000"/>
-                <w:sz w:val="24"/>
-                <w:szCs w:val="24"/>
+                <w:color w:val="000000" w:themeColor="text1"/>
+                <w:sz w:val="24"/>
+                <w:szCs w:val="24"/>
+                <w14:textFill>
+                  <w14:solidFill>
+                    <w14:schemeClr w14:val="tx1"/>
+                  </w14:solidFill>
+                </w14:textFill>
+              </w:rPr>
+            </w:pPr>
+            <w:r>
+              <w:rPr>
+                <w:color w:val="000000" w:themeColor="text1"/>
+                <w:sz w:val="24"/>
+                <w:szCs w:val="24"/>
+                <w14:textFill>
+                  <w14:solidFill>
+                    <w14:schemeClr w14:val="tx1"/>
+                  </w14:solidFill>
+                </w14:textFill>
               </w:rPr>
               <w:t>Byte6</w:t>
             </w:r>
@@ -26400,25 +26461,40 @@
               <w:snapToGrid w:val="0"/>
               <w:spacing w:line="360" w:lineRule="auto"/>
               <w:rPr>
-                <w:color w:val="FF0000"/>
-                <w:sz w:val="24"/>
-                <w:szCs w:val="24"/>
-              </w:rPr>
-            </w:pPr>
-            <w:r>
-              <w:rPr>
-                <w:color w:val="FF0000"/>
-                <w:sz w:val="24"/>
-                <w:szCs w:val="24"/>
+                <w:color w:val="000000" w:themeColor="text1"/>
+                <w:sz w:val="24"/>
+                <w:szCs w:val="24"/>
+                <w14:textFill>
+                  <w14:solidFill>
+                    <w14:schemeClr w14:val="tx1"/>
+                  </w14:solidFill>
+                </w14:textFill>
+              </w:rPr>
+            </w:pPr>
+            <w:r>
+              <w:rPr>
+                <w:color w:val="000000" w:themeColor="text1"/>
+                <w:sz w:val="24"/>
+                <w:szCs w:val="24"/>
+                <w14:textFill>
+                  <w14:solidFill>
+                    <w14:schemeClr w14:val="tx1"/>
+                  </w14:solidFill>
+                </w14:textFill>
               </w:rPr>
               <w:t>0x00</w:t>
             </w:r>
             <w:r>
               <w:rPr>
                 <w:rFonts w:hint="eastAsia"/>
-                <w:color w:val="FF0000"/>
-                <w:sz w:val="24"/>
-                <w:szCs w:val="24"/>
+                <w:color w:val="000000" w:themeColor="text1"/>
+                <w:sz w:val="24"/>
+                <w:szCs w:val="24"/>
+                <w14:textFill>
+                  <w14:solidFill>
+                    <w14:schemeClr w14:val="tx1"/>
+                  </w14:solidFill>
+                </w14:textFill>
               </w:rPr>
               <w:t>传输第一包数据</w:t>
             </w:r>
@@ -26428,25 +26504,40 @@
               <w:snapToGrid w:val="0"/>
               <w:spacing w:line="360" w:lineRule="auto"/>
               <w:rPr>
-                <w:color w:val="FF0000"/>
-                <w:sz w:val="24"/>
-                <w:szCs w:val="24"/>
-              </w:rPr>
-            </w:pPr>
-            <w:r>
-              <w:rPr>
-                <w:color w:val="FF0000"/>
-                <w:sz w:val="24"/>
-                <w:szCs w:val="24"/>
+                <w:color w:val="000000" w:themeColor="text1"/>
+                <w:sz w:val="24"/>
+                <w:szCs w:val="24"/>
+                <w14:textFill>
+                  <w14:solidFill>
+                    <w14:schemeClr w14:val="tx1"/>
+                  </w14:solidFill>
+                </w14:textFill>
+              </w:rPr>
+            </w:pPr>
+            <w:r>
+              <w:rPr>
+                <w:color w:val="000000" w:themeColor="text1"/>
+                <w:sz w:val="24"/>
+                <w:szCs w:val="24"/>
+                <w14:textFill>
+                  <w14:solidFill>
+                    <w14:schemeClr w14:val="tx1"/>
+                  </w14:solidFill>
+                </w14:textFill>
               </w:rPr>
               <w:t>0x01</w:t>
             </w:r>
             <w:r>
               <w:rPr>
                 <w:rFonts w:hint="eastAsia"/>
-                <w:color w:val="FF0000"/>
-                <w:sz w:val="24"/>
-                <w:szCs w:val="24"/>
+                <w:color w:val="000000" w:themeColor="text1"/>
+                <w:sz w:val="24"/>
+                <w:szCs w:val="24"/>
+                <w14:textFill>
+                  <w14:solidFill>
+                    <w14:schemeClr w14:val="tx1"/>
+                  </w14:solidFill>
+                </w14:textFill>
               </w:rPr>
               <w:t>传输中间包数据</w:t>
             </w:r>
@@ -26457,27 +26548,134 @@
               <w:spacing w:line="360" w:lineRule="auto"/>
               <w:rPr>
                 <w:rFonts w:hint="eastAsia"/>
-                <w:color w:val="FF0000"/>
-                <w:sz w:val="24"/>
-                <w:szCs w:val="24"/>
-              </w:rPr>
-            </w:pPr>
-            <w:r>
-              <w:rPr>
-                <w:color w:val="FF0000"/>
-                <w:sz w:val="24"/>
-                <w:szCs w:val="24"/>
+                <w:color w:val="000000" w:themeColor="text1"/>
+                <w:sz w:val="24"/>
+                <w:szCs w:val="24"/>
+                <w14:textFill>
+                  <w14:solidFill>
+                    <w14:schemeClr w14:val="tx1"/>
+                  </w14:solidFill>
+                </w14:textFill>
+              </w:rPr>
+            </w:pPr>
+            <w:r>
+              <w:rPr>
+                <w:color w:val="000000" w:themeColor="text1"/>
+                <w:sz w:val="24"/>
+                <w:szCs w:val="24"/>
+                <w14:textFill>
+                  <w14:solidFill>
+                    <w14:schemeClr w14:val="tx1"/>
+                  </w14:solidFill>
+                </w14:textFill>
               </w:rPr>
               <w:t>0x02</w:t>
             </w:r>
             <w:r>
               <w:rPr>
                 <w:rFonts w:hint="eastAsia"/>
-                <w:color w:val="FF0000"/>
-                <w:sz w:val="24"/>
-                <w:szCs w:val="24"/>
+                <w:color w:val="000000" w:themeColor="text1"/>
+                <w:sz w:val="24"/>
+                <w:szCs w:val="24"/>
+                <w14:textFill>
+                  <w14:solidFill>
+                    <w14:schemeClr w14:val="tx1"/>
+                  </w14:solidFill>
+                </w14:textFill>
               </w:rPr>
               <w:t>传输最后一包数据</w:t>
+            </w:r>
+          </w:p>
+        </w:tc>
+      </w:tr>
+      <w:tr>
+        <w:tblPrEx>
+          <w:tblLayout w:type="fixed"/>
+        </w:tblPrEx>
+        <w:trPr>
+          <w:trHeight w:val="897" w:hRule="atLeast"/>
+        </w:trPr>
+        <w:tc>
+          <w:tcPr>
+            <w:tcW w:w="1804" w:type="dxa"/>
+            <w:tcBorders>
+              <w:top w:val="single" w:color="000000" w:sz="4" w:space="0"/>
+              <w:left w:val="single" w:color="000000" w:sz="4" w:space="0"/>
+              <w:bottom w:val="single" w:color="000000" w:sz="4" w:space="0"/>
+            </w:tcBorders>
+            <w:vAlign w:val="top"/>
+          </w:tcPr>
+          <w:p>
+            <w:pPr>
+              <w:snapToGrid w:val="0"/>
+              <w:spacing w:line="360" w:lineRule="auto"/>
+              <w:rPr>
+                <w:color w:val="000000" w:themeColor="text1"/>
+                <w:sz w:val="24"/>
+                <w:szCs w:val="24"/>
+                <w14:textFill>
+                  <w14:solidFill>
+                    <w14:schemeClr w14:val="tx1"/>
+                  </w14:solidFill>
+                </w14:textFill>
+              </w:rPr>
+            </w:pPr>
+            <w:r>
+              <w:rPr>
+                <w:color w:val="000000" w:themeColor="text1"/>
+                <w:sz w:val="24"/>
+                <w:szCs w:val="24"/>
+                <w14:textFill>
+                  <w14:solidFill>
+                    <w14:schemeClr w14:val="tx1"/>
+                  </w14:solidFill>
+                </w14:textFill>
+              </w:rPr>
+              <w:t>Byte7-Byte8</w:t>
+            </w:r>
+          </w:p>
+        </w:tc>
+        <w:tc>
+          <w:tcPr>
+            <w:tcW w:w="6456" w:type="dxa"/>
+            <w:tcBorders>
+              <w:top w:val="single" w:color="000000" w:sz="4" w:space="0"/>
+              <w:left w:val="single" w:color="000000" w:sz="4" w:space="0"/>
+              <w:bottom w:val="single" w:color="000000" w:sz="4" w:space="0"/>
+              <w:right w:val="single" w:color="000000" w:sz="4" w:space="0"/>
+            </w:tcBorders>
+            <w:vAlign w:val="top"/>
+          </w:tcPr>
+          <w:p>
+            <w:pPr>
+              <w:snapToGrid w:val="0"/>
+              <w:spacing w:line="360" w:lineRule="auto"/>
+              <w:rPr>
+                <w:rFonts w:hint="eastAsia"/>
+                <w:color w:val="000000" w:themeColor="text1"/>
+                <w:sz w:val="24"/>
+                <w:szCs w:val="24"/>
+                <w14:textFill>
+                  <w14:solidFill>
+                    <w14:schemeClr w14:val="tx1"/>
+                  </w14:solidFill>
+                </w14:textFill>
+              </w:rPr>
+            </w:pPr>
+            <w:r>
+              <w:rPr>
+                <w:rFonts w:hint="eastAsia"/>
+                <w:color w:val="000000" w:themeColor="text1"/>
+                <w:sz w:val="24"/>
+                <w:szCs w:val="24"/>
+                <w:lang w:val="zh-CN"/>
+                <w14:textFill>
+                  <w14:solidFill>
+                    <w14:schemeClr w14:val="tx1"/>
+                  </w14:solidFill>
+                </w14:textFill>
+              </w:rPr>
+              <w:t>当前包长度</w:t>
             </w:r>
           </w:p>
         </w:tc>
@@ -26510,18 +26708,28 @@
               <w:snapToGrid w:val="0"/>
               <w:spacing w:line="360" w:lineRule="auto"/>
               <w:rPr>
-                <w:color w:val="FF0000"/>
-                <w:sz w:val="24"/>
-                <w:szCs w:val="24"/>
-              </w:rPr>
-            </w:pPr>
-            <w:r>
-              <w:rPr>
-                <w:color w:val="FF0000"/>
-                <w:sz w:val="24"/>
-                <w:szCs w:val="24"/>
-              </w:rPr>
-              <w:t>Byte7-Byte8</w:t>
+                <w:color w:val="000000" w:themeColor="text1"/>
+                <w:sz w:val="24"/>
+                <w:szCs w:val="24"/>
+                <w14:textFill>
+                  <w14:solidFill>
+                    <w14:schemeClr w14:val="tx1"/>
+                  </w14:solidFill>
+                </w14:textFill>
+              </w:rPr>
+            </w:pPr>
+            <w:r>
+              <w:rPr>
+                <w:color w:val="000000" w:themeColor="text1"/>
+                <w:sz w:val="24"/>
+                <w:szCs w:val="24"/>
+                <w14:textFill>
+                  <w14:solidFill>
+                    <w14:schemeClr w14:val="tx1"/>
+                  </w14:solidFill>
+                </w14:textFill>
+              </w:rPr>
+              <w:t>Byte9-Byten</w:t>
             </w:r>
           </w:p>
         </w:tc>
@@ -26542,20 +26750,30 @@
               <w:spacing w:line="360" w:lineRule="auto"/>
               <w:rPr>
                 <w:rFonts w:hint="eastAsia"/>
-                <w:color w:val="FF0000"/>
-                <w:sz w:val="24"/>
-                <w:szCs w:val="24"/>
+                <w:color w:val="000000" w:themeColor="text1"/>
+                <w:sz w:val="24"/>
+                <w:szCs w:val="24"/>
+                <w14:textFill>
+                  <w14:solidFill>
+                    <w14:schemeClr w14:val="tx1"/>
+                  </w14:solidFill>
+                </w14:textFill>
               </w:rPr>
             </w:pPr>
             <w:r>
               <w:rPr>
                 <w:rFonts w:hint="eastAsia"/>
-                <w:color w:val="FF0000"/>
-                <w:sz w:val="24"/>
-                <w:szCs w:val="24"/>
-                <w:lang w:val="zh-CN"/>
-              </w:rPr>
-              <w:t>当前包长度</w:t>
+                <w:color w:val="000000" w:themeColor="text1"/>
+                <w:sz w:val="24"/>
+                <w:szCs w:val="24"/>
+                <w:lang w:val="zh-CN"/>
+                <w14:textFill>
+                  <w14:solidFill>
+                    <w14:schemeClr w14:val="tx1"/>
+                  </w14:solidFill>
+                </w14:textFill>
+              </w:rPr>
+              <w:t>当前包数据</w:t>
             </w:r>
           </w:p>
         </w:tc>
@@ -26588,18 +26806,28 @@
               <w:snapToGrid w:val="0"/>
               <w:spacing w:line="360" w:lineRule="auto"/>
               <w:rPr>
-                <w:color w:val="FF0000"/>
-                <w:sz w:val="24"/>
-                <w:szCs w:val="24"/>
-              </w:rPr>
-            </w:pPr>
-            <w:r>
-              <w:rPr>
-                <w:color w:val="FF0000"/>
-                <w:sz w:val="24"/>
-                <w:szCs w:val="24"/>
-              </w:rPr>
-              <w:t>Byte9-Byten</w:t>
+                <w:color w:val="000000" w:themeColor="text1"/>
+                <w:sz w:val="24"/>
+                <w:szCs w:val="24"/>
+                <w14:textFill>
+                  <w14:solidFill>
+                    <w14:schemeClr w14:val="tx1"/>
+                  </w14:solidFill>
+                </w14:textFill>
+              </w:rPr>
+            </w:pPr>
+            <w:r>
+              <w:rPr>
+                <w:color w:val="000000" w:themeColor="text1"/>
+                <w:sz w:val="24"/>
+                <w:szCs w:val="24"/>
+                <w14:textFill>
+                  <w14:solidFill>
+                    <w14:schemeClr w14:val="tx1"/>
+                  </w14:solidFill>
+                </w14:textFill>
+              </w:rPr>
+              <w:t>...</w:t>
             </w:r>
           </w:p>
         </w:tc>
@@ -26620,94 +26848,26 @@
               <w:spacing w:line="360" w:lineRule="auto"/>
               <w:rPr>
                 <w:rFonts w:hint="eastAsia"/>
-                <w:color w:val="FF0000"/>
-                <w:sz w:val="24"/>
-                <w:szCs w:val="24"/>
-              </w:rPr>
-            </w:pPr>
-            <w:r>
-              <w:rPr>
-                <w:rFonts w:hint="eastAsia"/>
-                <w:color w:val="FF0000"/>
-                <w:sz w:val="24"/>
-                <w:szCs w:val="24"/>
-                <w:lang w:val="zh-CN"/>
-              </w:rPr>
-              <w:t>当前包数据</w:t>
-            </w:r>
-          </w:p>
-        </w:tc>
-      </w:tr>
-      <w:tr>
-        <w:tblPrEx>
-          <w:tblLayout w:type="fixed"/>
-          <w:tblCellMar>
-            <w:top w:w="0" w:type="dxa"/>
-            <w:left w:w="108" w:type="dxa"/>
-            <w:bottom w:w="0" w:type="dxa"/>
-            <w:right w:w="108" w:type="dxa"/>
-          </w:tblCellMar>
-        </w:tblPrEx>
-        <w:trPr>
-          <w:trHeight w:val="897" w:hRule="atLeast"/>
-        </w:trPr>
-        <w:tc>
-          <w:tcPr>
-            <w:tcW w:w="1804" w:type="dxa"/>
-            <w:tcBorders>
-              <w:top w:val="single" w:color="000000" w:sz="4" w:space="0"/>
-              <w:left w:val="single" w:color="000000" w:sz="4" w:space="0"/>
-              <w:bottom w:val="single" w:color="000000" w:sz="4" w:space="0"/>
-            </w:tcBorders>
-            <w:vAlign w:val="top"/>
-          </w:tcPr>
-          <w:p>
-            <w:pPr>
-              <w:snapToGrid w:val="0"/>
-              <w:spacing w:line="360" w:lineRule="auto"/>
-              <w:rPr>
-                <w:color w:val="FF0000"/>
-                <w:sz w:val="24"/>
-                <w:szCs w:val="24"/>
-              </w:rPr>
-            </w:pPr>
-            <w:r>
-              <w:rPr>
-                <w:color w:val="FF0000"/>
-                <w:sz w:val="24"/>
-                <w:szCs w:val="24"/>
-              </w:rPr>
-              <w:t>...</w:t>
-            </w:r>
-          </w:p>
-        </w:tc>
-        <w:tc>
-          <w:tcPr>
-            <w:tcW w:w="6456" w:type="dxa"/>
-            <w:tcBorders>
-              <w:top w:val="single" w:color="000000" w:sz="4" w:space="0"/>
-              <w:left w:val="single" w:color="000000" w:sz="4" w:space="0"/>
-              <w:bottom w:val="single" w:color="000000" w:sz="4" w:space="0"/>
-              <w:right w:val="single" w:color="000000" w:sz="4" w:space="0"/>
-            </w:tcBorders>
-            <w:vAlign w:val="top"/>
-          </w:tcPr>
-          <w:p>
-            <w:pPr>
-              <w:snapToGrid w:val="0"/>
-              <w:spacing w:line="360" w:lineRule="auto"/>
-              <w:rPr>
-                <w:rFonts w:hint="eastAsia"/>
-                <w:color w:val="FF0000"/>
-                <w:sz w:val="24"/>
-                <w:szCs w:val="24"/>
-              </w:rPr>
-            </w:pPr>
-            <w:r>
-              <w:rPr>
-                <w:color w:val="FF0000"/>
-                <w:sz w:val="24"/>
-                <w:szCs w:val="24"/>
+                <w:color w:val="000000" w:themeColor="text1"/>
+                <w:sz w:val="24"/>
+                <w:szCs w:val="24"/>
+                <w14:textFill>
+                  <w14:solidFill>
+                    <w14:schemeClr w14:val="tx1"/>
+                  </w14:solidFill>
+                </w14:textFill>
+              </w:rPr>
+            </w:pPr>
+            <w:r>
+              <w:rPr>
+                <w:color w:val="000000" w:themeColor="text1"/>
+                <w:sz w:val="24"/>
+                <w:szCs w:val="24"/>
+                <w14:textFill>
+                  <w14:solidFill>
+                    <w14:schemeClr w14:val="tx1"/>
+                  </w14:solidFill>
+                </w14:textFill>
               </w:rPr>
               <w:t>...</w:t>
             </w:r>
@@ -27872,7 +28032,7 @@
     <w:lsdException w:uiPriority="99" w:name="Closing"/>
     <w:lsdException w:uiPriority="99" w:name="Signature"/>
     <w:lsdException w:unhideWhenUsed="0" w:uiPriority="99" w:name="Default Paragraph Font"/>
-    <w:lsdException w:unhideWhenUsed="0" w:uiPriority="99" w:semiHidden="0" w:name="Body Text"/>
+    <w:lsdException w:qFormat="1" w:unhideWhenUsed="0" w:uiPriority="99" w:semiHidden="0" w:name="Body Text"/>
     <w:lsdException w:uiPriority="99" w:name="Body Text Indent"/>
     <w:lsdException w:uiPriority="99" w:name="List Continue"/>
     <w:lsdException w:uiPriority="99" w:name="List Continue 2"/>
@@ -27883,7 +28043,7 @@
     <w:lsdException w:qFormat="1" w:unhideWhenUsed="0" w:uiPriority="0" w:semiHidden="0" w:name="Subtitle" w:locked="1"/>
     <w:lsdException w:uiPriority="99" w:name="Salutation"/>
     <w:lsdException w:uiPriority="99" w:name="Date"/>
-    <w:lsdException w:unhideWhenUsed="0" w:uiPriority="99" w:semiHidden="0" w:name="Body Text First Indent"/>
+    <w:lsdException w:qFormat="1" w:unhideWhenUsed="0" w:uiPriority="99" w:semiHidden="0" w:name="Body Text First Indent"/>
     <w:lsdException w:uiPriority="99" w:name="Body Text First Indent 2"/>
     <w:lsdException w:uiPriority="99" w:name="Note Heading"/>
     <w:lsdException w:uiPriority="99" w:name="Body Text 2"/>
@@ -27954,7 +28114,7 @@
     <w:lsdException w:uiPriority="99" w:name="Table Web 2"/>
     <w:lsdException w:uiPriority="99" w:name="Table Web 3"/>
     <w:lsdException w:uiPriority="99" w:name="Balloon Text"/>
-    <w:lsdException w:unhideWhenUsed="0" w:uiPriority="99" w:semiHidden="0" w:name="Table Grid"/>
+    <w:lsdException w:qFormat="1" w:unhideWhenUsed="0" w:uiPriority="99" w:semiHidden="0" w:name="Table Grid"/>
     <w:lsdException w:uiPriority="99" w:name="Table Theme"/>
     <w:lsdException w:unhideWhenUsed="0" w:uiPriority="60" w:semiHidden="0" w:name="Light Shading"/>
     <w:lsdException w:unhideWhenUsed="0" w:uiPriority="61" w:semiHidden="0" w:name="Light List"/>
@@ -28121,6 +28281,7 @@
     <w:basedOn w:val="1"/>
     <w:next w:val="1"/>
     <w:link w:val="10"/>
+    <w:qFormat/>
     <w:uiPriority w:val="99"/>
     <w:pPr>
       <w:suppressAutoHyphens/>
@@ -28140,6 +28301,7 @@
     <w:name w:val="Body Text"/>
     <w:basedOn w:val="1"/>
     <w:link w:val="9"/>
+    <w:qFormat/>
     <w:uiPriority w:val="99"/>
     <w:pPr>
       <w:spacing w:after="120"/>
@@ -28148,6 +28310,7 @@
   <w:style w:type="table" w:styleId="7">
     <w:name w:val="Table Grid"/>
     <w:basedOn w:val="6"/>
+    <w:qFormat/>
     <w:uiPriority w:val="99"/>
     <w:rPr>
       <w:kern w:val="0"/>
@@ -28177,6 +28340,7 @@
     <w:basedOn w:val="5"/>
     <w:link w:val="2"/>
     <w:semiHidden/>
+    <w:qFormat/>
     <w:locked/>
     <w:uiPriority w:val="99"/>
     <w:rPr>
@@ -28192,6 +28356,7 @@
     <w:basedOn w:val="5"/>
     <w:link w:val="4"/>
     <w:semiHidden/>
+    <w:qFormat/>
     <w:locked/>
     <w:uiPriority w:val="99"/>
     <w:rPr>
@@ -28203,6 +28368,7 @@
     <w:basedOn w:val="9"/>
     <w:link w:val="3"/>
     <w:semiHidden/>
+    <w:qFormat/>
     <w:locked/>
     <w:uiPriority w:val="99"/>
   </w:style>

</xml_diff>